<commit_message>
Cartella lavoro del gruppo CreaProfilo
</commit_message>
<xml_diff>
--- a/Gruppo_Ivan_Antonio_AndreaG/Scenari CreaProfilo.docx
+++ b/Gruppo_Ivan_Antonio_AndreaG/Scenari CreaProfilo.docx
@@ -483,78 +483,57 @@
               <w:t>2)</w:t>
             </w:r>
             <w:r>
+              <w:t xml:space="preserve"> Carica l’interfaccia grafica per l’inserimento della tipologia </w:t>
+            </w:r>
+            <w:proofErr w:type="gramStart"/>
+            <w:r>
+              <w:t>del profili</w:t>
+            </w:r>
+            <w:proofErr w:type="gramEnd"/>
+            <w:r>
               <w:t xml:space="preserve"> </w:t>
             </w:r>
             <w:r>
-              <w:t xml:space="preserve">Carica l’interfaccia grafica </w:t>
-            </w:r>
-            <w:r>
-              <w:t xml:space="preserve">per l’inserimento della tipologia </w:t>
+              <w:t xml:space="preserve">(Formazione, Produzione) </w:t>
+            </w:r>
+            <w:r>
+              <w:t xml:space="preserve">in una </w:t>
+            </w:r>
+            <w:proofErr w:type="spellStart"/>
+            <w:r>
+              <w:t>ListboxProfili</w:t>
+            </w:r>
+            <w:proofErr w:type="spellEnd"/>
+          </w:p>
+        </w:tc>
+      </w:tr>
+      <w:tr>
+        <w:tc>
+          <w:tcPr>
+            <w:tcW w:w="4814" w:type="dxa"/>
+          </w:tcPr>
+          <w:p>
+            <w:r>
+              <w:t>3)</w:t>
+            </w:r>
+            <w:r>
+              <w:t xml:space="preserve">Inserisco nella </w:t>
+            </w:r>
+            <w:proofErr w:type="spellStart"/>
+            <w:r>
+              <w:t>TextBox</w:t>
+            </w:r>
+            <w:proofErr w:type="spellEnd"/>
+            <w:r>
+              <w:t xml:space="preserve"> </w:t>
             </w:r>
             <w:proofErr w:type="gramStart"/>
             <w:r>
-              <w:t>del profili</w:t>
+              <w:t>l’ Url</w:t>
             </w:r>
             <w:proofErr w:type="gramEnd"/>
             <w:r>
-              <w:t xml:space="preserve"> </w:t>
-            </w:r>
-            <w:r>
-              <w:t xml:space="preserve">(Formazione, Produzione) </w:t>
-            </w:r>
-            <w:r>
-              <w:t xml:space="preserve">in una </w:t>
-            </w:r>
-            <w:proofErr w:type="spellStart"/>
-            <w:r>
-              <w:t>ListboxProfili</w:t>
-            </w:r>
-            <w:proofErr w:type="spellEnd"/>
-          </w:p>
-        </w:tc>
-      </w:tr>
-      <w:tr>
-        <w:tc>
-          <w:tcPr>
-            <w:tcW w:w="4814" w:type="dxa"/>
-          </w:tcPr>
-          <w:p>
-            <w:r>
-              <w:t>3)</w:t>
-            </w:r>
-            <w:r>
-              <w:t xml:space="preserve">Inserisco nella </w:t>
-            </w:r>
-            <w:proofErr w:type="spellStart"/>
-            <w:r>
-              <w:t>TextBox</w:t>
-            </w:r>
-            <w:proofErr w:type="spellEnd"/>
-            <w:r>
-              <w:t xml:space="preserve"> </w:t>
-            </w:r>
-            <w:proofErr w:type="gramStart"/>
-            <w:r>
-              <w:t xml:space="preserve">l’ </w:t>
-            </w:r>
-            <w:r>
-              <w:t>Ur</w:t>
-            </w:r>
-            <w:r>
-              <w:t>l</w:t>
-            </w:r>
-            <w:proofErr w:type="gramEnd"/>
-            <w:r>
-              <w:t xml:space="preserve"> di percorso</w:t>
-            </w:r>
-            <w:r>
-              <w:t xml:space="preserve"> </w:t>
-            </w:r>
-            <w:r>
-              <w:t xml:space="preserve">al sito web oppure </w:t>
-            </w:r>
-            <w:r>
-              <w:t xml:space="preserve"> premere sul pulsante Aggiungi, oppure posso cliccare sul bottone Scegli per scegliere un’ Applicazione nel Pc</w:t>
+              <w:t xml:space="preserve"> di percorso al sito web oppure  premere sul pulsante Aggiungi, oppure posso cliccare sul bottone Scegli per scegliere un’ Applicazione nel Pc</w:t>
             </w:r>
           </w:p>
         </w:tc>
@@ -634,19 +613,7 @@
           <w:tcPr>
             <w:tcW w:w="4814" w:type="dxa"/>
           </w:tcPr>
-          <w:p>
-            <w:r>
-              <w:t xml:space="preserve">3)Inserisco nella </w:t>
-            </w:r>
-            <w:proofErr w:type="spellStart"/>
-            <w:r>
-              <w:t>TextBox</w:t>
-            </w:r>
-            <w:proofErr w:type="spellEnd"/>
-            <w:r>
-              <w:t xml:space="preserve"> l’ Url di percorso al sito web oppure  premere sul pulsante Aggiungi, oppure posso cliccare sul bottone Scegli per scegliere un’ Applicazione nel Pc</w:t>
-            </w:r>
-          </w:p>
+          <w:p/>
         </w:tc>
         <w:tc>
           <w:tcPr>
@@ -670,31 +637,15 @@
           <w:tcPr>
             <w:tcW w:w="4814" w:type="dxa"/>
           </w:tcPr>
-          <w:p>
-            <w:r>
-              <w:t xml:space="preserve">4) Il programma Aggiunge ad una seconda </w:t>
-            </w:r>
-            <w:proofErr w:type="spellStart"/>
-            <w:r>
-              <w:t>ListBoxFile</w:t>
-            </w:r>
-            <w:proofErr w:type="spellEnd"/>
-            <w:r>
-              <w:t xml:space="preserve"> tutti le scelte effettuate dall’ utente.</w:t>
-            </w:r>
-          </w:p>
-        </w:tc>
-      </w:tr>
-      <w:tr>
-        <w:tc>
-          <w:tcPr>
-            <w:tcW w:w="4814" w:type="dxa"/>
-          </w:tcPr>
-          <w:p>
-            <w:r>
-              <w:t>5) Clicco sul Pulsante Salva</w:t>
-            </w:r>
-          </w:p>
+          <w:p/>
+        </w:tc>
+      </w:tr>
+      <w:tr>
+        <w:tc>
+          <w:tcPr>
+            <w:tcW w:w="4814" w:type="dxa"/>
+          </w:tcPr>
+          <w:p/>
         </w:tc>
         <w:tc>
           <w:tcPr>

</xml_diff>